<commit_message>
added updated Final Release
</commit_message>
<xml_diff>
--- a/Final Release/Final_Release.docx
+++ b/Final Release/Final_Release.docx
@@ -2079,6 +2079,130 @@
                 <w:sz w:val="24"/>
                 <w:lang w:val="en-GB"/>
               </w:rPr>
+              <w:t>!play &lt;link&gt;</w:t>
+            </w:r>
+          </w:p>
+        </w:tc>
+        <w:tc>
+          <w:tcPr>
+            <w:tcW w:w="3021" w:type="dxa"/>
+          </w:tcPr>
+          <w:p>
+            <w:pPr>
+              <w:rPr>
+                <w:sz w:val="24"/>
+                <w:lang w:val="en-GB"/>
+              </w:rPr>
+            </w:pPr>
+            <w:r>
+              <w:rPr>
+                <w:sz w:val="24"/>
+                <w:lang w:val="en-GB"/>
+              </w:rPr>
+              <w:t>The bot should join the voice channel one is in and should play the yt video</w:t>
+            </w:r>
+          </w:p>
+        </w:tc>
+        <w:tc>
+          <w:tcPr>
+            <w:tcW w:w="3021" w:type="dxa"/>
+          </w:tcPr>
+          <w:p>
+            <w:pPr>
+              <w:rPr>
+                <w:sz w:val="24"/>
+                <w:lang w:val="en-GB"/>
+              </w:rPr>
+            </w:pPr>
+            <w:r>
+              <w:rPr>
+                <w:sz w:val="24"/>
+                <w:lang w:val="en-GB"/>
+              </w:rPr>
+              <w:t>Failed, some links doesn’t work, rarely it happens that the bot joins the voice channel but cannot get a connection</w:t>
+            </w:r>
+          </w:p>
+        </w:tc>
+      </w:tr>
+      <w:tr>
+        <w:tc>
+          <w:tcPr>
+            <w:tcW w:w="3020" w:type="dxa"/>
+          </w:tcPr>
+          <w:p>
+            <w:pPr>
+              <w:rPr>
+                <w:sz w:val="24"/>
+                <w:lang w:val="en-GB"/>
+              </w:rPr>
+            </w:pPr>
+            <w:r>
+              <w:rPr>
+                <w:sz w:val="24"/>
+                <w:lang w:val="en-GB"/>
+              </w:rPr>
+              <w:t xml:space="preserve">!play &lt;link&gt; </w:t>
+            </w:r>
+          </w:p>
+        </w:tc>
+        <w:tc>
+          <w:tcPr>
+            <w:tcW w:w="3021" w:type="dxa"/>
+          </w:tcPr>
+          <w:p>
+            <w:pPr>
+              <w:rPr>
+                <w:sz w:val="24"/>
+                <w:lang w:val="en-GB"/>
+              </w:rPr>
+            </w:pPr>
+            <w:r>
+              <w:rPr>
+                <w:sz w:val="24"/>
+                <w:lang w:val="en-GB"/>
+              </w:rPr>
+              <w:t>If the requestor is not in a voice channel, the bot should send an error message</w:t>
+            </w:r>
+          </w:p>
+        </w:tc>
+        <w:tc>
+          <w:tcPr>
+            <w:tcW w:w="3021" w:type="dxa"/>
+          </w:tcPr>
+          <w:p>
+            <w:pPr>
+              <w:rPr>
+                <w:sz w:val="24"/>
+                <w:lang w:val="en-GB"/>
+              </w:rPr>
+            </w:pPr>
+            <w:r>
+              <w:rPr>
+                <w:sz w:val="24"/>
+                <w:lang w:val="en-GB"/>
+              </w:rPr>
+              <w:t>Passed</w:t>
+            </w:r>
+          </w:p>
+        </w:tc>
+      </w:tr>
+      <w:tr>
+        <w:tc>
+          <w:tcPr>
+            <w:tcW w:w="3020" w:type="dxa"/>
+          </w:tcPr>
+          <w:p>
+            <w:pPr>
+              <w:rPr>
+                <w:sz w:val="24"/>
+                <w:lang w:val="en-GB"/>
+              </w:rPr>
+            </w:pPr>
+            <w:r>
+              <w:rPr>
+                <w:sz w:val="24"/>
+                <w:lang w:val="en-GB"/>
+              </w:rPr>
               <w:t>!skip (with two or more songs in the queue)</w:t>
             </w:r>
           </w:p>
@@ -2679,6 +2803,7 @@
                 <w:sz w:val="24"/>
                 <w:lang w:val="en-GB"/>
               </w:rPr>
+              <w:lastRenderedPageBreak/>
               <w:t>!shop buy carrot</w:t>
             </w:r>
           </w:p>
@@ -2769,75 +2894,54 @@
                 <w:sz w:val="24"/>
                 <w:lang w:val="en-GB"/>
               </w:rPr>
-              <w:t>!</w:t>
-            </w:r>
-            <w:r>
-              <w:rPr>
-                <w:sz w:val="24"/>
-                <w:lang w:val="en-GB"/>
-              </w:rPr>
-              <w:t>coinflip</w:t>
-            </w:r>
-            <w:r>
-              <w:rPr>
-                <w:sz w:val="24"/>
-                <w:lang w:val="en-GB"/>
-              </w:rPr>
-              <w:t xml:space="preserve"> &lt;head or tail&gt;</w:t>
-            </w:r>
-          </w:p>
-        </w:tc>
-        <w:tc>
-          <w:tcPr>
-            <w:tcW w:w="3021" w:type="dxa"/>
-          </w:tcPr>
-          <w:p>
-            <w:pPr>
-              <w:rPr>
-                <w:sz w:val="24"/>
-                <w:lang w:val="en-GB"/>
-              </w:rPr>
-            </w:pPr>
-            <w:r>
-              <w:rPr>
-                <w:sz w:val="24"/>
-                <w:lang w:val="en-GB"/>
-              </w:rPr>
-              <w:t xml:space="preserve">The bot should </w:t>
-            </w:r>
-            <w:r>
-              <w:rPr>
-                <w:sz w:val="24"/>
-                <w:lang w:val="en-GB"/>
-              </w:rPr>
-              <w:t>start the minigame coinflip</w:t>
-            </w:r>
-            <w:r>
-              <w:rPr>
-                <w:sz w:val="24"/>
-                <w:lang w:val="en-GB"/>
-              </w:rPr>
-              <w:t xml:space="preserve"> (if you have enough coins)</w:t>
-            </w:r>
-          </w:p>
-        </w:tc>
-        <w:tc>
-          <w:tcPr>
-            <w:tcW w:w="3021" w:type="dxa"/>
-          </w:tcPr>
-          <w:p>
-            <w:pPr>
-              <w:rPr>
-                <w:sz w:val="24"/>
-                <w:lang w:val="en-GB"/>
-              </w:rPr>
-            </w:pPr>
-            <w:r>
-              <w:rPr>
-                <w:sz w:val="24"/>
-                <w:lang w:val="en-GB"/>
-              </w:rPr>
-              <w:t>Passed</w:t>
+              <w:t>!shop buy &lt;item&gt;</w:t>
+            </w:r>
+          </w:p>
+        </w:tc>
+        <w:tc>
+          <w:tcPr>
+            <w:tcW w:w="3021" w:type="dxa"/>
+          </w:tcPr>
+          <w:p>
+            <w:pPr>
+              <w:rPr>
+                <w:sz w:val="24"/>
+                <w:lang w:val="en-GB"/>
+              </w:rPr>
+            </w:pPr>
+            <w:r>
+              <w:rPr>
+                <w:sz w:val="24"/>
+                <w:lang w:val="en-GB"/>
+              </w:rPr>
+              <w:t>The bot should check if the item is in the database and if it is not, it should send you an error message</w:t>
+            </w:r>
+          </w:p>
+        </w:tc>
+        <w:tc>
+          <w:tcPr>
+            <w:tcW w:w="3021" w:type="dxa"/>
+          </w:tcPr>
+          <w:p>
+            <w:pPr>
+              <w:rPr>
+                <w:sz w:val="24"/>
+                <w:lang w:val="en-GB"/>
+              </w:rPr>
+            </w:pPr>
+            <w:r>
+              <w:rPr>
+                <w:sz w:val="24"/>
+                <w:lang w:val="en-GB"/>
+              </w:rPr>
+              <w:t>Failed</w:t>
+            </w:r>
+            <w:r>
+              <w:rPr>
+                <w:sz w:val="24"/>
+                <w:lang w:val="en-GB"/>
+              </w:rPr>
+              <w:t xml:space="preserve"> (you can buy for example a big house and it gets displayed on your profile with an empty name)</w:t>
             </w:r>
           </w:p>
         </w:tc>
@@ -2866,7 +2970,14 @@
                 <w:sz w:val="24"/>
                 <w:lang w:val="en-GB"/>
               </w:rPr>
-              <w:t>coinflipvs @username</w:t>
+              <w:t>coinflip</w:t>
+            </w:r>
+            <w:r>
+              <w:rPr>
+                <w:sz w:val="24"/>
+                <w:lang w:val="en-GB"/>
+              </w:rPr>
+              <w:t xml:space="preserve"> &lt;head or tail&gt;</w:t>
             </w:r>
           </w:p>
         </w:tc>
@@ -2893,56 +3004,33 @@
                 <w:sz w:val="24"/>
                 <w:lang w:val="en-GB"/>
               </w:rPr>
-              <w:t xml:space="preserve">start the minigame coinflip against </w:t>
-            </w:r>
-            <w:r>
-              <w:rPr>
-                <w:sz w:val="24"/>
-                <w:lang w:val="en-GB"/>
-              </w:rPr>
-              <w:lastRenderedPageBreak/>
-              <w:t>another user</w:t>
-            </w:r>
-            <w:r>
-              <w:rPr>
-                <w:sz w:val="24"/>
-                <w:lang w:val="en-GB"/>
-              </w:rPr>
-              <w:t xml:space="preserve"> (if both of them hav</w:t>
-            </w:r>
-            <w:r>
-              <w:rPr>
-                <w:sz w:val="24"/>
-                <w:lang w:val="en-GB"/>
-              </w:rPr>
-              <w:t>e</w:t>
-            </w:r>
-            <w:r>
-              <w:rPr>
-                <w:sz w:val="24"/>
-                <w:lang w:val="en-GB"/>
-              </w:rPr>
-              <w:t xml:space="preserve"> enough coins)</w:t>
-            </w:r>
-          </w:p>
-        </w:tc>
-        <w:tc>
-          <w:tcPr>
-            <w:tcW w:w="3021" w:type="dxa"/>
-          </w:tcPr>
-          <w:p>
-            <w:pPr>
-              <w:rPr>
-                <w:sz w:val="24"/>
-                <w:lang w:val="en-GB"/>
-              </w:rPr>
-            </w:pPr>
-            <w:r>
-              <w:rPr>
-                <w:sz w:val="24"/>
-                <w:lang w:val="en-GB"/>
-              </w:rPr>
-              <w:lastRenderedPageBreak/>
+              <w:t>start the minigame coinflip</w:t>
+            </w:r>
+            <w:r>
+              <w:rPr>
+                <w:sz w:val="24"/>
+                <w:lang w:val="en-GB"/>
+              </w:rPr>
+              <w:t xml:space="preserve"> (if you have enough coins)</w:t>
+            </w:r>
+          </w:p>
+        </w:tc>
+        <w:tc>
+          <w:tcPr>
+            <w:tcW w:w="3021" w:type="dxa"/>
+          </w:tcPr>
+          <w:p>
+            <w:pPr>
+              <w:rPr>
+                <w:sz w:val="24"/>
+                <w:lang w:val="en-GB"/>
+              </w:rPr>
+            </w:pPr>
+            <w:r>
+              <w:rPr>
+                <w:sz w:val="24"/>
+                <w:lang w:val="en-GB"/>
+              </w:rPr>
               <w:t>Passed</w:t>
             </w:r>
           </w:p>
@@ -2965,34 +3053,62 @@
                 <w:sz w:val="24"/>
                 <w:lang w:val="en-GB"/>
               </w:rPr>
-              <w:t>!hangman</w:t>
-            </w:r>
-          </w:p>
-        </w:tc>
-        <w:tc>
-          <w:tcPr>
-            <w:tcW w:w="3021" w:type="dxa"/>
-          </w:tcPr>
-          <w:p>
-            <w:pPr>
-              <w:rPr>
-                <w:sz w:val="24"/>
-                <w:lang w:val="en-GB"/>
-              </w:rPr>
-            </w:pPr>
-            <w:r>
-              <w:rPr>
-                <w:sz w:val="24"/>
-                <w:lang w:val="en-GB"/>
-              </w:rPr>
-              <w:t>The bot should start the minigame hangman</w:t>
-            </w:r>
-            <w:r>
-              <w:rPr>
-                <w:sz w:val="24"/>
-                <w:lang w:val="en-GB"/>
-              </w:rPr>
-              <w:t xml:space="preserve"> (if you have enough coins)</w:t>
+              <w:t>!</w:t>
+            </w:r>
+            <w:r>
+              <w:rPr>
+                <w:sz w:val="24"/>
+                <w:lang w:val="en-GB"/>
+              </w:rPr>
+              <w:t>coinflipvs @username</w:t>
+            </w:r>
+          </w:p>
+        </w:tc>
+        <w:tc>
+          <w:tcPr>
+            <w:tcW w:w="3021" w:type="dxa"/>
+          </w:tcPr>
+          <w:p>
+            <w:pPr>
+              <w:rPr>
+                <w:sz w:val="24"/>
+                <w:lang w:val="en-GB"/>
+              </w:rPr>
+            </w:pPr>
+            <w:r>
+              <w:rPr>
+                <w:sz w:val="24"/>
+                <w:lang w:val="en-GB"/>
+              </w:rPr>
+              <w:t xml:space="preserve">The bot should </w:t>
+            </w:r>
+            <w:r>
+              <w:rPr>
+                <w:sz w:val="24"/>
+                <w:lang w:val="en-GB"/>
+              </w:rPr>
+              <w:t>start the minigame coinflip against another user</w:t>
+            </w:r>
+            <w:r>
+              <w:rPr>
+                <w:sz w:val="24"/>
+                <w:lang w:val="en-GB"/>
+              </w:rPr>
+              <w:t xml:space="preserve"> (if both of them hav</w:t>
+            </w:r>
+            <w:r>
+              <w:rPr>
+                <w:sz w:val="24"/>
+                <w:lang w:val="en-GB"/>
+              </w:rPr>
+              <w:t>e</w:t>
+            </w:r>
+            <w:r>
+              <w:rPr>
+                <w:sz w:val="24"/>
+                <w:lang w:val="en-GB"/>
+              </w:rPr>
+              <w:t xml:space="preserve"> enough coins)</w:t>
             </w:r>
           </w:p>
         </w:tc>
@@ -3034,54 +3150,68 @@
                 <w:sz w:val="24"/>
                 <w:lang w:val="en-GB"/>
               </w:rPr>
-              <w:t>!rps</w:t>
-            </w:r>
-          </w:p>
-        </w:tc>
-        <w:tc>
-          <w:tcPr>
-            <w:tcW w:w="3021" w:type="dxa"/>
-          </w:tcPr>
-          <w:p>
-            <w:pPr>
-              <w:rPr>
-                <w:sz w:val="24"/>
-                <w:lang w:val="en-GB"/>
-              </w:rPr>
-            </w:pPr>
-            <w:r>
-              <w:rPr>
-                <w:sz w:val="24"/>
-                <w:lang w:val="en-GB"/>
-              </w:rPr>
-              <w:t>The bot should start the minigame rock-paper-scissor</w:t>
-            </w:r>
-            <w:r>
-              <w:rPr>
-                <w:sz w:val="24"/>
-                <w:lang w:val="en-GB"/>
-              </w:rPr>
-              <w:t xml:space="preserve"> (if you have enough coins)</w:t>
-            </w:r>
-          </w:p>
-        </w:tc>
-        <w:tc>
-          <w:tcPr>
-            <w:tcW w:w="3021" w:type="dxa"/>
-          </w:tcPr>
-          <w:p>
-            <w:pPr>
-              <w:rPr>
-                <w:sz w:val="24"/>
-                <w:lang w:val="en-GB"/>
-              </w:rPr>
-            </w:pPr>
-            <w:r>
-              <w:rPr>
-                <w:sz w:val="24"/>
-                <w:lang w:val="en-GB"/>
-              </w:rPr>
-              <w:t>Passed</w:t>
+              <w:t>!coinflipvs @here/everyone</w:t>
+            </w:r>
+          </w:p>
+        </w:tc>
+        <w:tc>
+          <w:tcPr>
+            <w:tcW w:w="3021" w:type="dxa"/>
+          </w:tcPr>
+          <w:p>
+            <w:pPr>
+              <w:rPr>
+                <w:sz w:val="24"/>
+                <w:lang w:val="en-GB"/>
+              </w:rPr>
+            </w:pPr>
+            <w:r>
+              <w:rPr>
+                <w:sz w:val="24"/>
+                <w:lang w:val="en-GB"/>
+              </w:rPr>
+              <w:t>The bot should send you an error message that @here or @everyone is not a valid input</w:t>
+            </w:r>
+          </w:p>
+        </w:tc>
+        <w:tc>
+          <w:tcPr>
+            <w:tcW w:w="3021" w:type="dxa"/>
+          </w:tcPr>
+          <w:p>
+            <w:pPr>
+              <w:rPr>
+                <w:sz w:val="24"/>
+                <w:lang w:val="en-GB"/>
+              </w:rPr>
+            </w:pPr>
+            <w:r>
+              <w:rPr>
+                <w:sz w:val="24"/>
+                <w:lang w:val="en-GB"/>
+              </w:rPr>
+              <w:t>Failed (</w:t>
+            </w:r>
+            <w:r>
+              <w:rPr>
+                <w:sz w:val="24"/>
+                <w:lang w:val="en-GB"/>
+              </w:rPr>
+              <w:t xml:space="preserve">the api catches the @here/everyone tag and does not </w:t>
+            </w:r>
+            <w:r>
+              <w:rPr>
+                <w:sz w:val="24"/>
+                <w:lang w:val="en-GB"/>
+              </w:rPr>
+              <w:t>give us a chance to display it</w:t>
+            </w:r>
+            <w:r>
+              <w:rPr>
+                <w:sz w:val="24"/>
+                <w:lang w:val="en-GB"/>
+              </w:rPr>
+              <w:t>)</w:t>
             </w:r>
           </w:p>
         </w:tc>
@@ -3103,41 +3233,34 @@
                 <w:sz w:val="24"/>
                 <w:lang w:val="en-GB"/>
               </w:rPr>
-              <w:t xml:space="preserve">!pet profile </w:t>
-            </w:r>
-          </w:p>
-        </w:tc>
-        <w:tc>
-          <w:tcPr>
-            <w:tcW w:w="3021" w:type="dxa"/>
-          </w:tcPr>
-          <w:p>
-            <w:pPr>
-              <w:rPr>
-                <w:sz w:val="24"/>
-                <w:lang w:val="en-GB"/>
-              </w:rPr>
-            </w:pPr>
-            <w:r>
-              <w:rPr>
-                <w:sz w:val="24"/>
-                <w:lang w:val="en-GB"/>
-              </w:rPr>
-              <w:t xml:space="preserve">The bot should display your </w:t>
-            </w:r>
-            <w:r>
-              <w:rPr>
-                <w:sz w:val="24"/>
-                <w:lang w:val="en-GB"/>
-              </w:rPr>
-              <w:t>pets name</w:t>
-            </w:r>
-            <w:r>
-              <w:rPr>
-                <w:sz w:val="24"/>
-                <w:lang w:val="en-GB"/>
-              </w:rPr>
-              <w:t>, the owner and the affection</w:t>
+              <w:t>!hangman</w:t>
+            </w:r>
+          </w:p>
+        </w:tc>
+        <w:tc>
+          <w:tcPr>
+            <w:tcW w:w="3021" w:type="dxa"/>
+          </w:tcPr>
+          <w:p>
+            <w:pPr>
+              <w:rPr>
+                <w:sz w:val="24"/>
+                <w:lang w:val="en-GB"/>
+              </w:rPr>
+            </w:pPr>
+            <w:r>
+              <w:rPr>
+                <w:sz w:val="24"/>
+                <w:lang w:val="en-GB"/>
+              </w:rPr>
+              <w:t>The bot should start the minigame hangman</w:t>
+            </w:r>
+            <w:r>
+              <w:rPr>
+                <w:sz w:val="24"/>
+                <w:lang w:val="en-GB"/>
+              </w:rPr>
+              <w:t xml:space="preserve"> (if you have enough coins)</w:t>
             </w:r>
           </w:p>
         </w:tc>
@@ -3179,27 +3302,34 @@
                 <w:sz w:val="24"/>
                 <w:lang w:val="en-GB"/>
               </w:rPr>
-              <w:t>!pet profile @username</w:t>
-            </w:r>
-          </w:p>
-        </w:tc>
-        <w:tc>
-          <w:tcPr>
-            <w:tcW w:w="3021" w:type="dxa"/>
-          </w:tcPr>
-          <w:p>
-            <w:pPr>
-              <w:rPr>
-                <w:sz w:val="24"/>
-                <w:lang w:val="en-GB"/>
-              </w:rPr>
-            </w:pPr>
-            <w:r>
-              <w:rPr>
-                <w:sz w:val="24"/>
-                <w:lang w:val="en-GB"/>
-              </w:rPr>
-              <w:t>The bot should display the name of the pet from @username and the affection</w:t>
+              <w:t>!rps</w:t>
+            </w:r>
+          </w:p>
+        </w:tc>
+        <w:tc>
+          <w:tcPr>
+            <w:tcW w:w="3021" w:type="dxa"/>
+          </w:tcPr>
+          <w:p>
+            <w:pPr>
+              <w:rPr>
+                <w:sz w:val="24"/>
+                <w:lang w:val="en-GB"/>
+              </w:rPr>
+            </w:pPr>
+            <w:r>
+              <w:rPr>
+                <w:sz w:val="24"/>
+                <w:lang w:val="en-GB"/>
+              </w:rPr>
+              <w:t>The bot should start the minigame rock-paper-scissor</w:t>
+            </w:r>
+            <w:r>
+              <w:rPr>
+                <w:sz w:val="24"/>
+                <w:lang w:val="en-GB"/>
+              </w:rPr>
+              <w:t xml:space="preserve"> (if you have enough coins)</w:t>
             </w:r>
           </w:p>
         </w:tc>
@@ -3241,27 +3371,41 @@
                 <w:sz w:val="24"/>
                 <w:lang w:val="en-GB"/>
               </w:rPr>
-              <w:t>!pet feed &lt;item name&gt;</w:t>
-            </w:r>
-          </w:p>
-        </w:tc>
-        <w:tc>
-          <w:tcPr>
-            <w:tcW w:w="3021" w:type="dxa"/>
-          </w:tcPr>
-          <w:p>
-            <w:pPr>
-              <w:rPr>
-                <w:sz w:val="24"/>
-                <w:lang w:val="en-GB"/>
-              </w:rPr>
-            </w:pPr>
-            <w:r>
-              <w:rPr>
-                <w:sz w:val="24"/>
-                <w:lang w:val="en-GB"/>
-              </w:rPr>
-              <w:t>The bot should remove the item from your profile and the pet should gain some affection</w:t>
+              <w:t xml:space="preserve">!pet profile </w:t>
+            </w:r>
+          </w:p>
+        </w:tc>
+        <w:tc>
+          <w:tcPr>
+            <w:tcW w:w="3021" w:type="dxa"/>
+          </w:tcPr>
+          <w:p>
+            <w:pPr>
+              <w:rPr>
+                <w:sz w:val="24"/>
+                <w:lang w:val="en-GB"/>
+              </w:rPr>
+            </w:pPr>
+            <w:r>
+              <w:rPr>
+                <w:sz w:val="24"/>
+                <w:lang w:val="en-GB"/>
+              </w:rPr>
+              <w:t xml:space="preserve">The bot should display your </w:t>
+            </w:r>
+            <w:r>
+              <w:rPr>
+                <w:sz w:val="24"/>
+                <w:lang w:val="en-GB"/>
+              </w:rPr>
+              <w:t>pets name</w:t>
+            </w:r>
+            <w:r>
+              <w:rPr>
+                <w:sz w:val="24"/>
+                <w:lang w:val="en-GB"/>
+              </w:rPr>
+              <w:t>, the owner and the affection</w:t>
             </w:r>
           </w:p>
         </w:tc>
@@ -3303,27 +3447,27 @@
                 <w:sz w:val="24"/>
                 <w:lang w:val="en-GB"/>
               </w:rPr>
-              <w:t>!pet buy &lt;pet&gt;</w:t>
-            </w:r>
-          </w:p>
-        </w:tc>
-        <w:tc>
-          <w:tcPr>
-            <w:tcW w:w="3021" w:type="dxa"/>
-          </w:tcPr>
-          <w:p>
-            <w:pPr>
-              <w:rPr>
-                <w:sz w:val="24"/>
-                <w:lang w:val="en-GB"/>
-              </w:rPr>
-            </w:pPr>
-            <w:r>
-              <w:rPr>
-                <w:sz w:val="24"/>
-                <w:lang w:val="en-GB"/>
-              </w:rPr>
-              <w:t>The bot should remove coins from user, adds a pet (if the user doesn’t own one) to the users profile</w:t>
+              <w:t>!pet profile @username</w:t>
+            </w:r>
+          </w:p>
+        </w:tc>
+        <w:tc>
+          <w:tcPr>
+            <w:tcW w:w="3021" w:type="dxa"/>
+          </w:tcPr>
+          <w:p>
+            <w:pPr>
+              <w:rPr>
+                <w:sz w:val="24"/>
+                <w:lang w:val="en-GB"/>
+              </w:rPr>
+            </w:pPr>
+            <w:r>
+              <w:rPr>
+                <w:sz w:val="24"/>
+                <w:lang w:val="en-GB"/>
+              </w:rPr>
+              <w:t>The bot should display the name of the pet from @username and the affection</w:t>
             </w:r>
           </w:p>
         </w:tc>
@@ -3365,27 +3509,34 @@
                 <w:sz w:val="24"/>
                 <w:lang w:val="en-GB"/>
               </w:rPr>
-              <w:t>!pet buy &lt;pet&gt; (user has already one)</w:t>
-            </w:r>
-          </w:p>
-        </w:tc>
-        <w:tc>
-          <w:tcPr>
-            <w:tcW w:w="3021" w:type="dxa"/>
-          </w:tcPr>
-          <w:p>
-            <w:pPr>
-              <w:rPr>
-                <w:sz w:val="24"/>
-                <w:lang w:val="en-GB"/>
-              </w:rPr>
-            </w:pPr>
-            <w:r>
-              <w:rPr>
-                <w:sz w:val="24"/>
-                <w:lang w:val="en-GB"/>
-              </w:rPr>
-              <w:t>The bot should send a message that a user can only buy one pet</w:t>
+              <w:t>!pet feed &lt;item name&gt;</w:t>
+            </w:r>
+            <w:r>
+              <w:rPr>
+                <w:sz w:val="24"/>
+                <w:lang w:val="en-GB"/>
+              </w:rPr>
+              <w:t xml:space="preserve"> (valid item)</w:t>
+            </w:r>
+          </w:p>
+        </w:tc>
+        <w:tc>
+          <w:tcPr>
+            <w:tcW w:w="3021" w:type="dxa"/>
+          </w:tcPr>
+          <w:p>
+            <w:pPr>
+              <w:rPr>
+                <w:sz w:val="24"/>
+                <w:lang w:val="en-GB"/>
+              </w:rPr>
+            </w:pPr>
+            <w:r>
+              <w:rPr>
+                <w:sz w:val="24"/>
+                <w:lang w:val="en-GB"/>
+              </w:rPr>
+              <w:t>The bot should remove the item from your profile and the pet should gain some affection</w:t>
             </w:r>
           </w:p>
         </w:tc>
@@ -3427,48 +3578,50 @@
                 <w:sz w:val="24"/>
                 <w:lang w:val="en-GB"/>
               </w:rPr>
-              <w:t>!pet rename &lt;new name&gt;</w:t>
-            </w:r>
-          </w:p>
-        </w:tc>
-        <w:tc>
-          <w:tcPr>
-            <w:tcW w:w="3021" w:type="dxa"/>
-          </w:tcPr>
-          <w:p>
-            <w:pPr>
-              <w:rPr>
-                <w:sz w:val="24"/>
-                <w:lang w:val="en-GB"/>
-              </w:rPr>
-            </w:pPr>
-            <w:r>
-              <w:rPr>
-                <w:sz w:val="24"/>
-                <w:lang w:val="en-GB"/>
-              </w:rPr>
-              <w:t>The bot should rename the pet with the &lt;new name&gt;</w:t>
-            </w:r>
-          </w:p>
-        </w:tc>
-        <w:tc>
-          <w:tcPr>
-            <w:tcW w:w="3021" w:type="dxa"/>
-          </w:tcPr>
-          <w:p>
-            <w:pPr>
-              <w:rPr>
-                <w:sz w:val="24"/>
-                <w:lang w:val="en-GB"/>
-              </w:rPr>
-            </w:pPr>
-            <w:r>
-              <w:rPr>
-                <w:sz w:val="24"/>
-                <w:lang w:val="en-GB"/>
-              </w:rPr>
-              <w:t>Passed</w:t>
-            </w:r>
+              <w:t>!pet feed &lt;item name&gt; (invalid item)</w:t>
+            </w:r>
+          </w:p>
+        </w:tc>
+        <w:tc>
+          <w:tcPr>
+            <w:tcW w:w="3021" w:type="dxa"/>
+          </w:tcPr>
+          <w:p>
+            <w:pPr>
+              <w:rPr>
+                <w:sz w:val="24"/>
+                <w:lang w:val="en-GB"/>
+              </w:rPr>
+            </w:pPr>
+            <w:r>
+              <w:rPr>
+                <w:sz w:val="24"/>
+                <w:lang w:val="en-GB"/>
+              </w:rPr>
+              <w:t>The bot should send you an error message</w:t>
+            </w:r>
+          </w:p>
+        </w:tc>
+        <w:tc>
+          <w:tcPr>
+            <w:tcW w:w="3021" w:type="dxa"/>
+          </w:tcPr>
+          <w:p>
+            <w:pPr>
+              <w:rPr>
+                <w:sz w:val="24"/>
+                <w:lang w:val="en-GB"/>
+              </w:rPr>
+            </w:pPr>
+            <w:r>
+              <w:rPr>
+                <w:sz w:val="24"/>
+                <w:lang w:val="en-GB"/>
+              </w:rPr>
+              <w:t>Failed (One can feed things that are not for feeding)</w:t>
+            </w:r>
+            <w:bookmarkStart w:id="0" w:name="_GoBack"/>
+            <w:bookmarkEnd w:id="0"/>
           </w:p>
         </w:tc>
       </w:tr>
@@ -3489,6 +3642,193 @@
                 <w:sz w:val="24"/>
                 <w:lang w:val="en-GB"/>
               </w:rPr>
+              <w:t>!pet buy &lt;pet&gt;</w:t>
+            </w:r>
+          </w:p>
+        </w:tc>
+        <w:tc>
+          <w:tcPr>
+            <w:tcW w:w="3021" w:type="dxa"/>
+          </w:tcPr>
+          <w:p>
+            <w:pPr>
+              <w:rPr>
+                <w:sz w:val="24"/>
+                <w:lang w:val="en-GB"/>
+              </w:rPr>
+            </w:pPr>
+            <w:r>
+              <w:rPr>
+                <w:sz w:val="24"/>
+                <w:lang w:val="en-GB"/>
+              </w:rPr>
+              <w:t>The bot should remove coins from user, adds a pet (if the user doesn’t own one) to the users profile</w:t>
+            </w:r>
+          </w:p>
+        </w:tc>
+        <w:tc>
+          <w:tcPr>
+            <w:tcW w:w="3021" w:type="dxa"/>
+          </w:tcPr>
+          <w:p>
+            <w:pPr>
+              <w:rPr>
+                <w:sz w:val="24"/>
+                <w:lang w:val="en-GB"/>
+              </w:rPr>
+            </w:pPr>
+            <w:r>
+              <w:rPr>
+                <w:sz w:val="24"/>
+                <w:lang w:val="en-GB"/>
+              </w:rPr>
+              <w:t>Passed</w:t>
+            </w:r>
+          </w:p>
+        </w:tc>
+      </w:tr>
+      <w:tr>
+        <w:tc>
+          <w:tcPr>
+            <w:tcW w:w="3020" w:type="dxa"/>
+          </w:tcPr>
+          <w:p>
+            <w:pPr>
+              <w:rPr>
+                <w:sz w:val="24"/>
+                <w:lang w:val="en-GB"/>
+              </w:rPr>
+            </w:pPr>
+            <w:r>
+              <w:rPr>
+                <w:sz w:val="24"/>
+                <w:lang w:val="en-GB"/>
+              </w:rPr>
+              <w:t>!pet buy &lt;pet&gt; (user has already one)</w:t>
+            </w:r>
+          </w:p>
+        </w:tc>
+        <w:tc>
+          <w:tcPr>
+            <w:tcW w:w="3021" w:type="dxa"/>
+          </w:tcPr>
+          <w:p>
+            <w:pPr>
+              <w:rPr>
+                <w:sz w:val="24"/>
+                <w:lang w:val="en-GB"/>
+              </w:rPr>
+            </w:pPr>
+            <w:r>
+              <w:rPr>
+                <w:sz w:val="24"/>
+                <w:lang w:val="en-GB"/>
+              </w:rPr>
+              <w:t>The bot should send a message that a user can only buy one pet</w:t>
+            </w:r>
+          </w:p>
+        </w:tc>
+        <w:tc>
+          <w:tcPr>
+            <w:tcW w:w="3021" w:type="dxa"/>
+          </w:tcPr>
+          <w:p>
+            <w:pPr>
+              <w:rPr>
+                <w:sz w:val="24"/>
+                <w:lang w:val="en-GB"/>
+              </w:rPr>
+            </w:pPr>
+            <w:r>
+              <w:rPr>
+                <w:sz w:val="24"/>
+                <w:lang w:val="en-GB"/>
+              </w:rPr>
+              <w:t>Passed</w:t>
+            </w:r>
+          </w:p>
+        </w:tc>
+      </w:tr>
+      <w:tr>
+        <w:tc>
+          <w:tcPr>
+            <w:tcW w:w="3020" w:type="dxa"/>
+          </w:tcPr>
+          <w:p>
+            <w:pPr>
+              <w:rPr>
+                <w:sz w:val="24"/>
+                <w:lang w:val="en-GB"/>
+              </w:rPr>
+            </w:pPr>
+            <w:r>
+              <w:rPr>
+                <w:sz w:val="24"/>
+                <w:lang w:val="en-GB"/>
+              </w:rPr>
+              <w:t>!pet rename &lt;new name&gt;</w:t>
+            </w:r>
+          </w:p>
+        </w:tc>
+        <w:tc>
+          <w:tcPr>
+            <w:tcW w:w="3021" w:type="dxa"/>
+          </w:tcPr>
+          <w:p>
+            <w:pPr>
+              <w:rPr>
+                <w:sz w:val="24"/>
+                <w:lang w:val="en-GB"/>
+              </w:rPr>
+            </w:pPr>
+            <w:r>
+              <w:rPr>
+                <w:sz w:val="24"/>
+                <w:lang w:val="en-GB"/>
+              </w:rPr>
+              <w:t>The bot should rename the pet with the &lt;new name&gt;</w:t>
+            </w:r>
+          </w:p>
+        </w:tc>
+        <w:tc>
+          <w:tcPr>
+            <w:tcW w:w="3021" w:type="dxa"/>
+          </w:tcPr>
+          <w:p>
+            <w:pPr>
+              <w:rPr>
+                <w:sz w:val="24"/>
+                <w:lang w:val="en-GB"/>
+              </w:rPr>
+            </w:pPr>
+            <w:r>
+              <w:rPr>
+                <w:sz w:val="24"/>
+                <w:lang w:val="en-GB"/>
+              </w:rPr>
+              <w:t>Passed</w:t>
+            </w:r>
+          </w:p>
+        </w:tc>
+      </w:tr>
+      <w:tr>
+        <w:tc>
+          <w:tcPr>
+            <w:tcW w:w="3020" w:type="dxa"/>
+          </w:tcPr>
+          <w:p>
+            <w:pPr>
+              <w:rPr>
+                <w:sz w:val="24"/>
+                <w:lang w:val="en-GB"/>
+              </w:rPr>
+            </w:pPr>
+            <w:r>
+              <w:rPr>
+                <w:sz w:val="24"/>
+                <w:lang w:val="en-GB"/>
+              </w:rPr>
+              <w:lastRenderedPageBreak/>
               <w:t>!pet remove</w:t>
             </w:r>
           </w:p>
@@ -3839,8 +4179,6 @@
         </w:rPr>
         <w:t>Path has to be added manually</w:t>
       </w:r>
-      <w:bookmarkStart w:id="0" w:name="_GoBack"/>
-      <w:bookmarkEnd w:id="0"/>
     </w:p>
     <w:p>
       <w:pPr>
@@ -3864,7 +4202,6 @@
           <w:sz w:val="28"/>
           <w:lang w:val="en-GB"/>
         </w:rPr>
-        <w:lastRenderedPageBreak/>
         <w:t xml:space="preserve">Instructions </w:t>
       </w:r>
       <w:r>

</xml_diff>